<commit_message>
Aggiornamento doc di design
</commit_message>
<xml_diff>
--- a/Documentazione/Avanzamento/DocAvanz_150519.docx
+++ b/Documentazione/Avanzamento/DocAvanz_150519.docx
@@ -1703,6 +1703,37 @@
         <w:rPr>
           <w:rFonts w:ascii="Arial" w:hAnsi="Arial" w:cs="Arial"/>
         </w:rPr>
+        <w:t>19/05/2019</w:t>
+      </w:r>
+    </w:p>
+    <w:p>
+      <w:pPr>
+        <w:pStyle w:val="Paragrafoelenco"/>
+        <w:numPr>
+          <w:ilvl w:val="0"/>
+          <w:numId w:val="18"/>
+        </w:numPr>
+        <w:rPr>
+          <w:rFonts w:ascii="Arial" w:hAnsi="Arial" w:cs="Arial"/>
+        </w:rPr>
+      </w:pPr>
+      <w:r>
+        <w:rPr>
+          <w:rFonts w:ascii="Arial" w:hAnsi="Arial" w:cs="Arial"/>
+        </w:rPr>
+        <w:t>Creazione Documento di Design versione 0.02</w:t>
+      </w:r>
+    </w:p>
+    <w:p>
+      <w:pPr>
+        <w:rPr>
+          <w:rFonts w:ascii="Arial" w:hAnsi="Arial" w:cs="Arial"/>
+        </w:rPr>
+      </w:pPr>
+      <w:r>
+        <w:rPr>
+          <w:rFonts w:ascii="Arial" w:hAnsi="Arial" w:cs="Arial"/>
+        </w:rPr>
         <w:tab/>
       </w:r>
     </w:p>
@@ -1926,6 +1957,14 @@
         </w:rPr>
         <w:t>: aggiornare documento di design</w:t>
       </w:r>
+      <w:r>
+        <w:rPr>
+          <w:rFonts w:ascii="Arial" w:eastAsia="Calibri" w:hAnsi="Arial" w:cs="Arial"/>
+        </w:rPr>
+        <w:t xml:space="preserve"> con UI finale</w:t>
+      </w:r>
+      <w:bookmarkStart w:id="2" w:name="_GoBack"/>
+      <w:bookmarkEnd w:id="2"/>
     </w:p>
     <w:p>
       <w:pPr>
@@ -1967,8 +2006,6 @@
         </w:rPr>
         <w:t>: ordinare gli eventi per tipologia, modifica e implementare notifica</w:t>
       </w:r>
-      <w:bookmarkStart w:id="2" w:name="_GoBack"/>
-      <w:bookmarkEnd w:id="2"/>
     </w:p>
     <w:p>
       <w:pPr>
@@ -3766,7 +3803,7 @@
       <w:lvlText w:val=""/>
       <w:lvlJc w:val="left"/>
       <w:pPr>
-        <w:ind w:left="720" w:hanging="360"/>
+        <w:ind w:left="1068" w:hanging="360"/>
       </w:pPr>
       <w:rPr>
         <w:rFonts w:ascii="Symbol" w:hAnsi="Symbol" w:hint="default"/>
@@ -3778,7 +3815,7 @@
       <w:lvlText w:val="o"/>
       <w:lvlJc w:val="left"/>
       <w:pPr>
-        <w:ind w:left="1440" w:hanging="360"/>
+        <w:ind w:left="1788" w:hanging="360"/>
       </w:pPr>
       <w:rPr>
         <w:rFonts w:ascii="Courier New" w:hAnsi="Courier New" w:cs="Courier New" w:hint="default"/>
@@ -3790,7 +3827,7 @@
       <w:lvlText w:val=""/>
       <w:lvlJc w:val="left"/>
       <w:pPr>
-        <w:ind w:left="2160" w:hanging="360"/>
+        <w:ind w:left="2508" w:hanging="360"/>
       </w:pPr>
       <w:rPr>
         <w:rFonts w:ascii="Wingdings" w:hAnsi="Wingdings" w:hint="default"/>
@@ -3802,7 +3839,7 @@
       <w:lvlText w:val=""/>
       <w:lvlJc w:val="left"/>
       <w:pPr>
-        <w:ind w:left="2880" w:hanging="360"/>
+        <w:ind w:left="3228" w:hanging="360"/>
       </w:pPr>
       <w:rPr>
         <w:rFonts w:ascii="Symbol" w:hAnsi="Symbol" w:hint="default"/>
@@ -3814,7 +3851,7 @@
       <w:lvlText w:val="o"/>
       <w:lvlJc w:val="left"/>
       <w:pPr>
-        <w:ind w:left="3600" w:hanging="360"/>
+        <w:ind w:left="3948" w:hanging="360"/>
       </w:pPr>
       <w:rPr>
         <w:rFonts w:ascii="Courier New" w:hAnsi="Courier New" w:cs="Courier New" w:hint="default"/>
@@ -3826,7 +3863,7 @@
       <w:lvlText w:val=""/>
       <w:lvlJc w:val="left"/>
       <w:pPr>
-        <w:ind w:left="4320" w:hanging="360"/>
+        <w:ind w:left="4668" w:hanging="360"/>
       </w:pPr>
       <w:rPr>
         <w:rFonts w:ascii="Wingdings" w:hAnsi="Wingdings" w:hint="default"/>
@@ -3838,7 +3875,7 @@
       <w:lvlText w:val=""/>
       <w:lvlJc w:val="left"/>
       <w:pPr>
-        <w:ind w:left="5040" w:hanging="360"/>
+        <w:ind w:left="5388" w:hanging="360"/>
       </w:pPr>
       <w:rPr>
         <w:rFonts w:ascii="Symbol" w:hAnsi="Symbol" w:hint="default"/>
@@ -3850,7 +3887,7 @@
       <w:lvlText w:val="o"/>
       <w:lvlJc w:val="left"/>
       <w:pPr>
-        <w:ind w:left="5760" w:hanging="360"/>
+        <w:ind w:left="6108" w:hanging="360"/>
       </w:pPr>
       <w:rPr>
         <w:rFonts w:ascii="Courier New" w:hAnsi="Courier New" w:cs="Courier New" w:hint="default"/>
@@ -3862,7 +3899,7 @@
       <w:lvlText w:val=""/>
       <w:lvlJc w:val="left"/>
       <w:pPr>
-        <w:ind w:left="6480" w:hanging="360"/>
+        <w:ind w:left="6828" w:hanging="360"/>
       </w:pPr>
       <w:rPr>
         <w:rFonts w:ascii="Wingdings" w:hAnsi="Wingdings" w:hint="default"/>
@@ -4196,6 +4233,119 @@
       </w:rPr>
     </w:lvl>
     <w:lvl w:ilvl="8" w:tplc="04100005" w:tentative="1">
+      <w:start w:val="1"/>
+      <w:numFmt w:val="bullet"/>
+      <w:lvlText w:val=""/>
+      <w:lvlJc w:val="left"/>
+      <w:pPr>
+        <w:ind w:left="6480" w:hanging="360"/>
+      </w:pPr>
+      <w:rPr>
+        <w:rFonts w:ascii="Wingdings" w:hAnsi="Wingdings" w:hint="default"/>
+      </w:rPr>
+    </w:lvl>
+  </w:abstractNum>
+  <w:abstractNum w:abstractNumId="17" w15:restartNumberingAfterBreak="0">
+    <w:nsid w:val="7F954B39"/>
+    <w:multiLevelType w:val="hybridMultilevel"/>
+    <w:tmpl w:val="FD44A544"/>
+    <w:lvl w:ilvl="0" w:tplc="04090001">
+      <w:start w:val="1"/>
+      <w:numFmt w:val="bullet"/>
+      <w:lvlText w:val=""/>
+      <w:lvlJc w:val="left"/>
+      <w:pPr>
+        <w:ind w:left="720" w:hanging="360"/>
+      </w:pPr>
+      <w:rPr>
+        <w:rFonts w:ascii="Symbol" w:hAnsi="Symbol" w:hint="default"/>
+      </w:rPr>
+    </w:lvl>
+    <w:lvl w:ilvl="1" w:tplc="04090003" w:tentative="1">
+      <w:start w:val="1"/>
+      <w:numFmt w:val="bullet"/>
+      <w:lvlText w:val="o"/>
+      <w:lvlJc w:val="left"/>
+      <w:pPr>
+        <w:ind w:left="1440" w:hanging="360"/>
+      </w:pPr>
+      <w:rPr>
+        <w:rFonts w:ascii="Courier New" w:hAnsi="Courier New" w:cs="Courier New" w:hint="default"/>
+      </w:rPr>
+    </w:lvl>
+    <w:lvl w:ilvl="2" w:tplc="04090005" w:tentative="1">
+      <w:start w:val="1"/>
+      <w:numFmt w:val="bullet"/>
+      <w:lvlText w:val=""/>
+      <w:lvlJc w:val="left"/>
+      <w:pPr>
+        <w:ind w:left="2160" w:hanging="360"/>
+      </w:pPr>
+      <w:rPr>
+        <w:rFonts w:ascii="Wingdings" w:hAnsi="Wingdings" w:hint="default"/>
+      </w:rPr>
+    </w:lvl>
+    <w:lvl w:ilvl="3" w:tplc="04090001" w:tentative="1">
+      <w:start w:val="1"/>
+      <w:numFmt w:val="bullet"/>
+      <w:lvlText w:val=""/>
+      <w:lvlJc w:val="left"/>
+      <w:pPr>
+        <w:ind w:left="2880" w:hanging="360"/>
+      </w:pPr>
+      <w:rPr>
+        <w:rFonts w:ascii="Symbol" w:hAnsi="Symbol" w:hint="default"/>
+      </w:rPr>
+    </w:lvl>
+    <w:lvl w:ilvl="4" w:tplc="04090003" w:tentative="1">
+      <w:start w:val="1"/>
+      <w:numFmt w:val="bullet"/>
+      <w:lvlText w:val="o"/>
+      <w:lvlJc w:val="left"/>
+      <w:pPr>
+        <w:ind w:left="3600" w:hanging="360"/>
+      </w:pPr>
+      <w:rPr>
+        <w:rFonts w:ascii="Courier New" w:hAnsi="Courier New" w:cs="Courier New" w:hint="default"/>
+      </w:rPr>
+    </w:lvl>
+    <w:lvl w:ilvl="5" w:tplc="04090005" w:tentative="1">
+      <w:start w:val="1"/>
+      <w:numFmt w:val="bullet"/>
+      <w:lvlText w:val=""/>
+      <w:lvlJc w:val="left"/>
+      <w:pPr>
+        <w:ind w:left="4320" w:hanging="360"/>
+      </w:pPr>
+      <w:rPr>
+        <w:rFonts w:ascii="Wingdings" w:hAnsi="Wingdings" w:hint="default"/>
+      </w:rPr>
+    </w:lvl>
+    <w:lvl w:ilvl="6" w:tplc="04090001" w:tentative="1">
+      <w:start w:val="1"/>
+      <w:numFmt w:val="bullet"/>
+      <w:lvlText w:val=""/>
+      <w:lvlJc w:val="left"/>
+      <w:pPr>
+        <w:ind w:left="5040" w:hanging="360"/>
+      </w:pPr>
+      <w:rPr>
+        <w:rFonts w:ascii="Symbol" w:hAnsi="Symbol" w:hint="default"/>
+      </w:rPr>
+    </w:lvl>
+    <w:lvl w:ilvl="7" w:tplc="04090003" w:tentative="1">
+      <w:start w:val="1"/>
+      <w:numFmt w:val="bullet"/>
+      <w:lvlText w:val="o"/>
+      <w:lvlJc w:val="left"/>
+      <w:pPr>
+        <w:ind w:left="5760" w:hanging="360"/>
+      </w:pPr>
+      <w:rPr>
+        <w:rFonts w:ascii="Courier New" w:hAnsi="Courier New" w:cs="Courier New" w:hint="default"/>
+      </w:rPr>
+    </w:lvl>
+    <w:lvl w:ilvl="8" w:tplc="04090005" w:tentative="1">
       <w:start w:val="1"/>
       <w:numFmt w:val="bullet"/>
       <w:lvlText w:val=""/>
@@ -4258,6 +4408,9 @@
   </w:num>
   <w:num w:numId="17">
     <w:abstractNumId w:val="13"/>
+  </w:num>
+  <w:num w:numId="18">
+    <w:abstractNumId w:val="17"/>
   </w:num>
 </w:numbering>
 </file>

</xml_diff>